<commit_message>
added grpahs in python version
</commit_message>
<xml_diff>
--- a/questions for daniel.docx
+++ b/questions for daniel.docx
@@ -32,7 +32,13 @@
         </w:numPr>
       </w:pPr>
       <w:r>
-        <w:t xml:space="preserve">Is the formula from page 99 the log likelihood of the logistic regression? </w:t>
+        <w:t>Is the formula from page 99 the log likelihood of the logistic regression</w:t>
+      </w:r>
+      <w:r>
+        <w:t xml:space="preserve"> or the log-loss cost function</w:t>
+      </w:r>
+      <w:r>
+        <w:t xml:space="preserve">? </w:t>
       </w:r>
     </w:p>
     <w:sectPr>

</xml_diff>